<commit_message>
Working on final report
</commit_message>
<xml_diff>
--- a/Reports/FinalReport.docx
+++ b/Reports/FinalReport.docx
@@ -241,292 +241,855 @@
       </w:r>
     </w:p>
     <w:p>
-      <w:pPr>
-        <w:ind w:firstLine="720"/>
-      </w:pPr>
-      <w:r>
-        <w:t xml:space="preserve">This work utilized many different research sources. </w:t>
+      <w:r>
+        <w:t xml:space="preserve">Talk about hypothesis / research questions and combine with the below 2 sentences. </w:t>
+      </w:r>
+    </w:p>
+    <w:p>
+      <w:r>
+        <w:t>Many</w:t>
+      </w:r>
+      <w:r>
+        <w:t xml:space="preserve"> different research sources</w:t>
+      </w:r>
+      <w:r>
+        <w:t xml:space="preserve">, data sources, and algorithms were utilized in this analysis. Each of the three items listed will be discussed in their own sections.  </w:t>
+      </w:r>
+    </w:p>
+    <w:p>
+      <w:r>
+        <w:rPr>
+          <w:highlight w:val="cyan"/>
+        </w:rPr>
+        <w:t>In this section, each research</w:t>
+      </w:r>
+      <w:r>
+        <w:rPr>
+          <w:highlight w:val="cyan"/>
+        </w:rPr>
+        <w:t xml:space="preserve"> or information</w:t>
+      </w:r>
+      <w:r>
+        <w:rPr>
+          <w:highlight w:val="cyan"/>
+        </w:rPr>
+        <w:t xml:space="preserve"> source used will be discussed</w:t>
+      </w:r>
+      <w:r>
+        <w:t xml:space="preserve">. First, in the </w:t>
+      </w:r>
+      <w:r>
+        <w:rPr>
+          <w:highlight w:val="green"/>
+        </w:rPr>
+        <w:t>creation of an annual smoke estimate, we utilized [1] to determine the volume of smoke produced by burning one kilogram of wood</w:t>
+      </w:r>
+      <w:r>
+        <w:t xml:space="preserve">, which according to the source was 87.5 meters squared per kilogram. </w:t>
+      </w:r>
+      <w:r>
+        <w:t xml:space="preserve">Second, sources [2], [3], and [4] were used as </w:t>
+      </w:r>
+      <w:r>
+        <w:rPr>
+          <w:highlight w:val="green"/>
+        </w:rPr>
+        <w:t>justification to why specific health conditions such as asthma, cardiovascular disease (CVD), chronic obstructive pulmonary disease (COPD), myocardial infarctions (MI), and strokes were considered in this analysis</w:t>
+      </w:r>
+      <w:r>
+        <w:t xml:space="preserve">. </w:t>
+      </w:r>
+      <w:r>
+        <w:t>Next, the results from [5] were used to estimate that 7</w:t>
+      </w:r>
+      <w:r>
+        <w:rPr>
+          <w:highlight w:val="green"/>
+        </w:rPr>
+        <w:t>.7</w:t>
+      </w:r>
+      <w:r>
+        <w:rPr>
+          <w:highlight w:val="green"/>
+        </w:rPr>
+        <w:t xml:space="preserve"> percent</w:t>
+      </w:r>
+      <w:r>
+        <w:rPr>
+          <w:highlight w:val="green"/>
+        </w:rPr>
+        <w:t xml:space="preserve"> of people in Leavenworth, Kansas have asthma regardless of the year</w:t>
+      </w:r>
+      <w:r>
+        <w:t>, the results from [6]</w:t>
+      </w:r>
+      <w:r>
+        <w:t xml:space="preserve"> were used to estimate that </w:t>
+      </w:r>
+      <w:r>
+        <w:rPr>
+          <w:highlight w:val="green"/>
+        </w:rPr>
+        <w:t>7.53411 percent of people in Leavenworth, Kansas have CVD regardless of the yea</w:t>
+      </w:r>
+      <w:r>
+        <w:t>r, the results from [7] were used to estimate that 6</w:t>
+      </w:r>
+      <w:r>
+        <w:rPr>
+          <w:highlight w:val="green"/>
+        </w:rPr>
+        <w:t>.4 percent of the people in Leavenworth, Kansas have COPD regardless of the year</w:t>
+      </w:r>
+      <w:r>
+        <w:t>, the results from [8] and [9] were used to estimate that 0</w:t>
+      </w:r>
+      <w:r>
+        <w:rPr>
+          <w:highlight w:val="green"/>
+        </w:rPr>
+        <w:t>.241 percent of the people in Leavenworth, Kansas have experienced a heart attack each year</w:t>
+      </w:r>
+      <w:r>
+        <w:t xml:space="preserve">, and the results from [9] and [10] were used to </w:t>
+      </w:r>
+      <w:r>
+        <w:rPr>
+          <w:highlight w:val="green"/>
+        </w:rPr>
+        <w:t>estimate that 0.237 percent of the people in Leavenworth, Kansas have experience a stroke each year</w:t>
+      </w:r>
+      <w:r>
+        <w:t xml:space="preserve">. </w:t>
+      </w:r>
+      <w:r>
+        <w:t>After that, sources [11], [12], [13]</w:t>
+      </w:r>
+      <w:r>
+        <w:t xml:space="preserve">, [14] were used to determine that </w:t>
+      </w:r>
+      <w:r>
+        <w:rPr>
+          <w:highlight w:val="green"/>
+        </w:rPr>
+        <w:t>asthma, CVD, COPD, heart attacks, and strokes account for 1.32 percent, 11.4 percent, 12.44 percent, 0.6 percent, and 0.6 percent of all emergency department (ED) visits in L</w:t>
+      </w:r>
+      <w:r>
+        <w:t>eavenworth, Kansas regardless of the year.</w:t>
+      </w:r>
+      <w:r>
+        <w:t xml:space="preserve"> Similarly, the number of ED </w:t>
+      </w:r>
+      <w:r>
+        <w:rPr>
+          <w:highlight w:val="green"/>
+        </w:rPr>
+        <w:t xml:space="preserve">visits per year was estimated to be equivalent to 40 percent of the </w:t>
+      </w:r>
+      <w:r>
+        <w:rPr>
+          <w:highlight w:val="green"/>
+        </w:rPr>
+        <w:lastRenderedPageBreak/>
+        <w:t>population of that year due to [15].</w:t>
+      </w:r>
+      <w:r>
+        <w:t xml:space="preserve"> Next, sources [16], [17], [1</w:t>
+      </w:r>
+      <w:r>
+        <w:t>6</w:t>
+      </w:r>
+      <w:r>
+        <w:t>], [1</w:t>
+      </w:r>
+      <w:r>
+        <w:t>8</w:t>
+      </w:r>
+      <w:r>
+        <w:t>], and [</w:t>
+      </w:r>
+      <w:r>
+        <w:t>1</w:t>
+      </w:r>
+      <w:r>
+        <w:t>7</w:t>
+      </w:r>
+      <w:r>
+        <w:t xml:space="preserve">] were used to determine that the number </w:t>
+      </w:r>
+      <w:r>
+        <w:rPr>
+          <w:highlight w:val="green"/>
+        </w:rPr>
+        <w:t>of ED visits for asthma, CVD, COPD, heart attacks, and strokes could increase by up to 2.2, 5, 1.39, 42, and 11 percent respectively depending on how severe the annual smoke</w:t>
+      </w:r>
+      <w:r>
+        <w:t xml:space="preserve"> estimate was. Finally, [</w:t>
+      </w:r>
+      <w:r>
+        <w:t>19</w:t>
+      </w:r>
+      <w:r>
+        <w:t xml:space="preserve">] was used to estimate that </w:t>
+      </w:r>
+      <w:r>
+        <w:rPr>
+          <w:highlight w:val="green"/>
+        </w:rPr>
+        <w:t>each ED visit cost 530 dollars</w:t>
+      </w:r>
+      <w:r>
+        <w:t xml:space="preserve">. </w:t>
+      </w:r>
+    </w:p>
+    <w:p>
+      <w:r>
+        <w:rPr>
+          <w:highlight w:val="yellow"/>
+        </w:rPr>
+        <w:t xml:space="preserve">This work utilized three different sources of data. First, we used a dataset titled “Combined wildland fire datasets for the United States and certain territories, 1800s-Present”. This dataset was published </w:t>
+      </w:r>
+      <w:hyperlink r:id="rId5" w:history="1">
+        <w:r>
+          <w:rPr>
+            <w:rStyle w:val="Hyperlink"/>
+            <w:highlight w:val="yellow"/>
+          </w:rPr>
+          <w:t>he</w:t>
+        </w:r>
+        <w:r>
+          <w:rPr>
+            <w:rStyle w:val="Hyperlink"/>
+            <w:highlight w:val="yellow"/>
+          </w:rPr>
+          <w:t>r</w:t>
+        </w:r>
+        <w:r>
+          <w:rPr>
+            <w:rStyle w:val="Hyperlink"/>
+            <w:highlight w:val="yellow"/>
+          </w:rPr>
+          <w:t>e</w:t>
+        </w:r>
+      </w:hyperlink>
+      <w:r>
+        <w:rPr>
+          <w:highlight w:val="yellow"/>
+        </w:rPr>
+        <w:t xml:space="preserve"> on 12/08/2021. In short, the dataset is a combination of many smaller or incomplete United States fire datasets and stores various metadata for historical fires such as: Area, location, date, polygon coordinate geometry, etc. The second source of data utilized the </w:t>
+      </w:r>
+      <w:hyperlink r:id="rId6" w:history="1">
+        <w:r>
+          <w:rPr>
+            <w:rStyle w:val="Hyperlink"/>
+            <w:highlight w:val="yellow"/>
+          </w:rPr>
+          <w:t xml:space="preserve">Air Quality System (AQS) </w:t>
+        </w:r>
+        <w:r>
+          <w:rPr>
+            <w:rStyle w:val="Hyperlink"/>
+            <w:highlight w:val="yellow"/>
+          </w:rPr>
+          <w:t>A</w:t>
+        </w:r>
+        <w:r>
+          <w:rPr>
+            <w:rStyle w:val="Hyperlink"/>
+            <w:highlight w:val="yellow"/>
+          </w:rPr>
+          <w:t>PI</w:t>
+        </w:r>
+      </w:hyperlink>
+      <w:r>
+        <w:rPr>
+          <w:highlight w:val="yellow"/>
+        </w:rPr>
+        <w:t xml:space="preserve">, which contained “ambient air sample data collected by state, local, tribal and federal air pollution control agencies”. The contents of data called by the API include recorded station data such as: Particulate type, particulate amount measured, date of collection, location of the station, etc. Third, this work utilized United States census data, which can be found </w:t>
+      </w:r>
+      <w:hyperlink r:id="rId7" w:history="1">
+        <w:r>
+          <w:rPr>
+            <w:rStyle w:val="Hyperlink"/>
+            <w:highlight w:val="yellow"/>
+          </w:rPr>
+          <w:t>here</w:t>
+        </w:r>
+      </w:hyperlink>
+      <w:r>
+        <w:rPr>
+          <w:highlight w:val="yellow"/>
+        </w:rPr>
+        <w:t>. United States census data is quite vast and can include many different schemas which cannot be fully described here. For this work specifically, population estimates, age estimates, healthcare coverage estimates, and employment by industry estimates were used.</w:t>
+      </w:r>
+      <w:r>
+        <w:t xml:space="preserve"> </w:t>
+      </w:r>
+    </w:p>
+    <w:p>
+      <w:r>
+        <w:t>Talk about models/algos</w:t>
+      </w:r>
+    </w:p>
+    <w:p>
+      <w:pPr>
+        <w:rPr>
+          <w:b/>
+          <w:bCs/>
+        </w:rPr>
+      </w:pPr>
+      <w:r>
+        <w:rPr>
+          <w:b/>
+          <w:bCs/>
+        </w:rPr>
+        <w:t>Methodology</w:t>
+      </w:r>
+      <w:r>
+        <w:rPr>
+          <w:b/>
+          <w:bCs/>
+        </w:rPr>
+        <w:t>:</w:t>
+      </w:r>
+    </w:p>
+    <w:p>
+      <w:r>
+        <w:t>Asd</w:t>
+      </w:r>
+    </w:p>
+    <w:p>
+      <w:pPr>
+        <w:rPr>
+          <w:b/>
+          <w:bCs/>
+        </w:rPr>
+      </w:pPr>
+      <w:r>
+        <w:rPr>
+          <w:b/>
+          <w:bCs/>
+        </w:rPr>
+        <w:t>Findings</w:t>
+      </w:r>
+      <w:r>
+        <w:rPr>
+          <w:b/>
+          <w:bCs/>
+        </w:rPr>
+        <w:t>:</w:t>
+      </w:r>
+    </w:p>
+    <w:p>
+      <w:r>
+        <w:t>Asd</w:t>
+      </w:r>
+    </w:p>
+    <w:p>
+      <w:pPr>
+        <w:rPr>
+          <w:b/>
+          <w:bCs/>
+        </w:rPr>
+      </w:pPr>
+      <w:r>
+        <w:rPr>
+          <w:b/>
+          <w:bCs/>
+        </w:rPr>
+        <w:t>Discussion/Implications:</w:t>
+      </w:r>
+    </w:p>
+    <w:p>
+      <w:r>
+        <w:t>Asd</w:t>
+      </w:r>
+    </w:p>
+    <w:p>
+      <w:pPr>
+        <w:rPr>
+          <w:b/>
+          <w:bCs/>
+        </w:rPr>
+      </w:pPr>
+      <w:r>
+        <w:rPr>
+          <w:b/>
+          <w:bCs/>
+        </w:rPr>
+        <w:t>Limitations/assumptions:</w:t>
+      </w:r>
+    </w:p>
+    <w:p>
+      <w:r>
+        <w:t xml:space="preserve">Asd </w:t>
+      </w:r>
+    </w:p>
+    <w:p>
+      <w:pPr>
+        <w:rPr>
+          <w:b/>
+          <w:bCs/>
+        </w:rPr>
+      </w:pPr>
+      <w:r>
+        <w:rPr>
+          <w:b/>
+          <w:bCs/>
+        </w:rPr>
+        <w:t>Conclusion:</w:t>
+      </w:r>
+    </w:p>
+    <w:p>
+      <w:r>
+        <w:t xml:space="preserve">Asd </w:t>
+      </w:r>
+    </w:p>
+    <w:p>
+      <w:pPr>
+        <w:rPr>
+          <w:b/>
+          <w:bCs/>
+        </w:rPr>
+      </w:pPr>
+      <w:r>
+        <w:rPr>
+          <w:b/>
+          <w:bCs/>
+        </w:rPr>
+        <w:t>References:</w:t>
+      </w:r>
+    </w:p>
+    <w:p>
+      <w:pPr>
+        <w:pStyle w:val="ListParagraph"/>
+        <w:numPr>
+          <w:ilvl w:val="0"/>
+          <w:numId w:val="1"/>
+        </w:numPr>
+      </w:pPr>
+      <w:hyperlink r:id="rId8" w:history="1">
+        <w:r>
+          <w:rPr>
+            <w:rStyle w:val="Hyperlink"/>
+          </w:rPr>
+          <w:t>http://virtual.vtt.fi/virtual/innofirewood/stateoftheart/database/burning/burning.html</w:t>
+        </w:r>
+      </w:hyperlink>
+      <w:r>
+        <w:t xml:space="preserve"> </w:t>
+      </w:r>
+      <w:r>
+        <w:t>– smoke produced by wood</w:t>
+      </w:r>
+    </w:p>
+    <w:p>
+      <w:pPr>
+        <w:pStyle w:val="ListParagraph"/>
+        <w:numPr>
+          <w:ilvl w:val="0"/>
+          <w:numId w:val="1"/>
+        </w:numPr>
+      </w:pPr>
+      <w:hyperlink r:id="rId9" w:history="1">
+        <w:r>
+          <w:rPr>
+            <w:rStyle w:val="Hyperlink"/>
+          </w:rPr>
+          <w:t>https://www.cdc.gov/asthma/most_recent_national_asthma_data.htm</w:t>
+        </w:r>
+      </w:hyperlink>
+      <w:r>
+        <w:t xml:space="preserve"> - why asthma</w:t>
+      </w:r>
+    </w:p>
+    <w:p>
+      <w:pPr>
+        <w:pStyle w:val="ListParagraph"/>
+        <w:numPr>
+          <w:ilvl w:val="0"/>
+          <w:numId w:val="1"/>
+        </w:numPr>
+      </w:pPr>
+      <w:hyperlink r:id="rId10" w:history="1">
+        <w:r>
+          <w:rPr>
+            <w:rStyle w:val="Hyperlink"/>
+          </w:rPr>
+          <w:t>https://www.cdc.gov/air/wildfire-smoke/default.htm</w:t>
+        </w:r>
+      </w:hyperlink>
+      <w:r>
+        <w:t xml:space="preserve"> - why cvd, copd</w:t>
+      </w:r>
+    </w:p>
+    <w:p>
+      <w:pPr>
+        <w:pStyle w:val="ListParagraph"/>
+        <w:numPr>
+          <w:ilvl w:val="0"/>
+          <w:numId w:val="1"/>
+        </w:numPr>
+      </w:pPr>
+      <w:hyperlink r:id="rId11" w:history="1">
+        <w:r>
+          <w:rPr>
+            <w:rStyle w:val="Hyperlink"/>
+          </w:rPr>
+          <w:t>https://www.epa.gov/wildfire-smoke-course/health-effects-attributed-wildfire-smoke</w:t>
+        </w:r>
+      </w:hyperlink>
+      <w:r>
+        <w:t xml:space="preserve"> - why MI, stroke</w:t>
+      </w:r>
+    </w:p>
+    <w:p>
+      <w:pPr>
+        <w:pStyle w:val="ListParagraph"/>
+        <w:numPr>
+          <w:ilvl w:val="0"/>
+          <w:numId w:val="1"/>
+        </w:numPr>
+      </w:pPr>
+      <w:hyperlink r:id="rId12" w:history="1">
+        <w:r>
+          <w:rPr>
+            <w:rStyle w:val="Hyperlink"/>
+          </w:rPr>
+          <w:t>https://www.cdc.gov/asthma/most_recent_national_asthma_data.htm</w:t>
+        </w:r>
+      </w:hyperlink>
+      <w:r>
+        <w:t xml:space="preserve"> - 7.7% asthma</w:t>
+      </w:r>
+    </w:p>
+    <w:p>
+      <w:pPr>
+        <w:pStyle w:val="ListParagraph"/>
+        <w:numPr>
+          <w:ilvl w:val="0"/>
+          <w:numId w:val="1"/>
+        </w:numPr>
+      </w:pPr>
+      <w:hyperlink r:id="rId13" w:history="1">
+        <w:r>
+          <w:rPr>
+            <w:rStyle w:val="Hyperlink"/>
+          </w:rPr>
+          <w:t>https://professional.heart.org/-/media/PHD-Files-2/Science-News/2/2022-Heart-and-Stroke-Stat-Update/2022-Stat-</w:t>
+        </w:r>
+        <w:r>
+          <w:rPr>
+            <w:rStyle w:val="Hyperlink"/>
+          </w:rPr>
+          <w:t>Update-factsheet-GIobal-Burden-of-Disease.pdf</w:t>
+        </w:r>
+      </w:hyperlink>
+      <w:r>
+        <w:t xml:space="preserve">  - 7.5341% </w:t>
+      </w:r>
+      <w:r>
+        <w:t>CVD</w:t>
+      </w:r>
+    </w:p>
+    <w:p>
+      <w:pPr>
+        <w:pStyle w:val="ListParagraph"/>
+        <w:numPr>
+          <w:ilvl w:val="0"/>
+          <w:numId w:val="1"/>
+        </w:numPr>
+      </w:pPr>
+      <w:hyperlink r:id="rId14" w:history="1">
+        <w:r>
+          <w:rPr>
+            <w:rStyle w:val="Hyperlink"/>
+          </w:rPr>
+          <w:t>https://www.cdc.gov/copd/basics-about.html</w:t>
+        </w:r>
+      </w:hyperlink>
+      <w:r>
+        <w:t xml:space="preserve"> - 6.4% COPD</w:t>
+      </w:r>
+    </w:p>
+    <w:p>
+      <w:pPr>
+        <w:pStyle w:val="ListParagraph"/>
+        <w:numPr>
+          <w:ilvl w:val="0"/>
+          <w:numId w:val="1"/>
+        </w:numPr>
+      </w:pPr>
+      <w:hyperlink r:id="rId15" w:history="1">
+        <w:r>
+          <w:rPr>
+            <w:rStyle w:val="Hyperlink"/>
+          </w:rPr>
+          <w:t>https://www.cdc.gov/heartdisease/facts.htm</w:t>
+        </w:r>
+      </w:hyperlink>
+      <w:r>
+        <w:t xml:space="preserve"> - 0.241% heart attack </w:t>
+      </w:r>
+    </w:p>
+    <w:p>
+      <w:pPr>
+        <w:pStyle w:val="ListParagraph"/>
+        <w:numPr>
+          <w:ilvl w:val="0"/>
+          <w:numId w:val="1"/>
+        </w:numPr>
+      </w:pPr>
+      <w:hyperlink r:id="rId16" w:history="1">
+        <w:r>
+          <w:rPr>
+            <w:rStyle w:val="Hyperlink"/>
+          </w:rPr>
+          <w:t>https://www.census.gov/library/stories/2022/12/happy-new-year-2023.html</w:t>
+        </w:r>
+      </w:hyperlink>
+      <w:r>
+        <w:t xml:space="preserve"> - 2023 pop</w:t>
+      </w:r>
+    </w:p>
+    <w:p>
+      <w:pPr>
+        <w:pStyle w:val="ListParagraph"/>
+        <w:numPr>
+          <w:ilvl w:val="0"/>
+          <w:numId w:val="1"/>
+        </w:numPr>
+      </w:pPr>
+      <w:hyperlink r:id="rId17" w:history="1">
+        <w:r>
+          <w:rPr>
+            <w:rStyle w:val="Hyperlink"/>
+          </w:rPr>
+          <w:t>htt</w:t>
+        </w:r>
+        <w:r>
+          <w:rPr>
+            <w:rStyle w:val="Hyperlink"/>
+          </w:rPr>
+          <w:t>ps://www.cdc.gov/stroke/facts.htm</w:t>
+        </w:r>
+      </w:hyperlink>
+      <w:r>
+        <w:t xml:space="preserve">  - 0.237 stroke</w:t>
+      </w:r>
+    </w:p>
+    <w:p>
+      <w:pPr>
+        <w:pStyle w:val="ListParagraph"/>
+        <w:numPr>
+          <w:ilvl w:val="0"/>
+          <w:numId w:val="1"/>
+        </w:numPr>
+      </w:pPr>
+      <w:hyperlink r:id="rId18" w:history="1">
+        <w:r>
+          <w:rPr>
+            <w:rStyle w:val="Hyperlink"/>
+          </w:rPr>
+          <w:t>https://www.ncbi.nlm.nih.gov/pmc/articles/PMC8862306/</w:t>
+        </w:r>
+      </w:hyperlink>
+      <w:r>
+        <w:t xml:space="preserve">  - 1.32% ED from asthma</w:t>
+      </w:r>
+    </w:p>
+    <w:p>
+      <w:pPr>
+        <w:pStyle w:val="ListParagraph"/>
+        <w:numPr>
+          <w:ilvl w:val="0"/>
+          <w:numId w:val="1"/>
+        </w:numPr>
+      </w:pPr>
+      <w:hyperlink r:id="rId19" w:history="1">
+        <w:r>
+          <w:rPr>
+            <w:rStyle w:val="Hyperlink"/>
+          </w:rPr>
+          <w:t>https://www.cdc.gov/nchs/data/nhsr/nhsr174.pdf</w:t>
+        </w:r>
+      </w:hyperlink>
+      <w:r>
+        <w:t xml:space="preserve"> 11.4% ed from CVD</w:t>
+      </w:r>
+    </w:p>
+    <w:p>
+      <w:pPr>
+        <w:pStyle w:val="ListParagraph"/>
+        <w:numPr>
+          <w:ilvl w:val="0"/>
+          <w:numId w:val="1"/>
+        </w:numPr>
+      </w:pPr>
+      <w:hyperlink r:id="rId20" w:history="1">
+        <w:r>
+          <w:rPr>
+            <w:rStyle w:val="Hyperlink"/>
+          </w:rPr>
+          <w:t>https://journal.copdfoundation.org/jcopdf/id/1103/Characteristics-of-COPD-Patients-Using-</w:t>
+        </w:r>
+        <w:r>
+          <w:rPr>
+            <w:rStyle w:val="Hyperlink"/>
+          </w:rPr>
+          <w:t>United-States-Emergency-Care-or-Hospitalization</w:t>
+        </w:r>
+      </w:hyperlink>
+      <w:r>
+        <w:t xml:space="preserve"> - 12.44% all ed from copd</w:t>
+      </w:r>
+    </w:p>
+    <w:p>
+      <w:pPr>
+        <w:pStyle w:val="ListParagraph"/>
+        <w:numPr>
+          <w:ilvl w:val="0"/>
+          <w:numId w:val="1"/>
+        </w:numPr>
+      </w:pPr>
+      <w:hyperlink r:id="rId21" w:history="1">
+        <w:r>
+          <w:rPr>
+            <w:rStyle w:val="Hyperlink"/>
+          </w:rPr>
+          <w:t>https://hcup-us.ahrq.gov/reports/statbriefs/sb47.pdf</w:t>
+        </w:r>
+      </w:hyperlink>
+      <w:r>
+        <w:t xml:space="preserve"> - 0.6% ED from MI and stroke</w:t>
+      </w:r>
+    </w:p>
+    <w:p>
+      <w:pPr>
+        <w:pStyle w:val="ListParagraph"/>
+        <w:numPr>
+          <w:ilvl w:val="0"/>
+          <w:numId w:val="1"/>
+        </w:numPr>
+      </w:pPr>
+      <w:hyperlink r:id="rId22" w:history="1">
+        <w:r>
+          <w:rPr>
+            <w:rStyle w:val="Hyperlink"/>
+          </w:rPr>
+          <w:t>https://www.cdc.gov/nchs/products/databriefs/db452.htm/</w:t>
+        </w:r>
+      </w:hyperlink>
+      <w:r>
+        <w:t xml:space="preserve"> 40% ED visits</w:t>
+      </w:r>
+    </w:p>
+    <w:p>
+      <w:pPr>
+        <w:pStyle w:val="ListParagraph"/>
+        <w:numPr>
+          <w:ilvl w:val="0"/>
+          <w:numId w:val="1"/>
+        </w:numPr>
+      </w:pPr>
+      <w:hyperlink r:id="rId23" w:history="1">
+        <w:r>
+          <w:rPr>
+            <w:rStyle w:val="Hyperlink"/>
+          </w:rPr>
+          <w:t>https://www.healio.com/news/pulmonology/20231107/wildfire-pollution-linked-to-cardiopulmonary-ed-visits</w:t>
+        </w:r>
+        <w:r>
+          <w:rPr>
+            <w:rStyle w:val="Hyperlink"/>
+          </w:rPr>
+          <w:t>-among-vulnerable-populations</w:t>
+        </w:r>
+      </w:hyperlink>
+      <w:r>
+        <w:t xml:space="preserve"> - 2.2% increased ED asthma</w:t>
+      </w:r>
+      <w:r>
+        <w:t>, 1.39 copd</w:t>
+      </w:r>
+    </w:p>
+    <w:p>
+      <w:pPr>
+        <w:pStyle w:val="ListParagraph"/>
+        <w:numPr>
+          <w:ilvl w:val="0"/>
+          <w:numId w:val="1"/>
+        </w:numPr>
+      </w:pPr>
+      <w:hyperlink r:id="rId24" w:history="1">
+        <w:r>
+          <w:rPr>
+            <w:rStyle w:val="Hyperlink"/>
+          </w:rPr>
+          <w:t>https://www.ncbi.nlm.nih.gov/pmc/articles/PMC6015400/</w:t>
+        </w:r>
+      </w:hyperlink>
+      <w:r>
+        <w:t xml:space="preserve">  - 5% increase ED CVD</w:t>
+      </w:r>
+      <w:r>
+        <w:t>, 11% stroke</w:t>
+      </w:r>
+    </w:p>
+    <w:p>
+      <w:pPr>
+        <w:pStyle w:val="ListParagraph"/>
+        <w:numPr>
+          <w:ilvl w:val="0"/>
+          <w:numId w:val="1"/>
+        </w:numPr>
+      </w:pPr>
+      <w:hyperlink r:id="rId25" w:history="1">
+        <w:r>
+          <w:rPr>
+            <w:rStyle w:val="Hyperlink"/>
+          </w:rPr>
+          <w:t>https://newsroom.heart.org/news/wildfires-may-fuel-heart-health-hazards-smoke-exposure-increases</w:t>
+        </w:r>
+        <w:r>
+          <w:rPr>
+            <w:rStyle w:val="Hyperlink"/>
+          </w:rPr>
+          <w:t>-cardiovascular-risks</w:t>
+        </w:r>
+      </w:hyperlink>
+      <w:r>
+        <w:t xml:space="preserve"> - 42% MI ED increase</w:t>
+      </w:r>
+    </w:p>
+    <w:p>
+      <w:pPr>
+        <w:pStyle w:val="ListParagraph"/>
+        <w:numPr>
+          <w:ilvl w:val="0"/>
+          <w:numId w:val="1"/>
+        </w:numPr>
+      </w:pPr>
+      <w:hyperlink r:id="rId26" w:history="1">
+        <w:r>
+          <w:rPr>
+            <w:rStyle w:val="Hyperlink"/>
+          </w:rPr>
+          <w:t>https://hcup-us.ahrq.gov/reports/statbriefs/sb268-ED-Costs-2017.jsp</w:t>
+        </w:r>
+      </w:hyperlink>
+      <w:r>
+        <w:t xml:space="preserve"> 530 per ED visit</w:t>
       </w:r>
     </w:p>
     <w:p/>
     <w:p>
-      <w:pPr>
-        <w:rPr>
-          <w:b/>
-          <w:bCs/>
-        </w:rPr>
-      </w:pPr>
-      <w:r>
-        <w:rPr>
-          <w:b/>
-          <w:bCs/>
-        </w:rPr>
-        <w:t>Methodology</w:t>
-      </w:r>
-      <w:r>
-        <w:rPr>
-          <w:b/>
-          <w:bCs/>
-        </w:rPr>
-        <w:t>:</w:t>
-      </w:r>
-    </w:p>
-    <w:p>
-      <w:r>
-        <w:t>Asd</w:t>
-      </w:r>
-    </w:p>
-    <w:p>
-      <w:pPr>
-        <w:rPr>
-          <w:b/>
-          <w:bCs/>
-        </w:rPr>
-      </w:pPr>
-      <w:r>
-        <w:rPr>
-          <w:b/>
-          <w:bCs/>
-        </w:rPr>
-        <w:t>Findings</w:t>
-      </w:r>
-      <w:r>
-        <w:rPr>
-          <w:b/>
-          <w:bCs/>
-        </w:rPr>
-        <w:t>:</w:t>
-      </w:r>
-    </w:p>
-    <w:p>
-      <w:r>
-        <w:t>Asd</w:t>
-      </w:r>
-    </w:p>
-    <w:p>
-      <w:pPr>
-        <w:rPr>
-          <w:b/>
-          <w:bCs/>
-        </w:rPr>
-      </w:pPr>
-      <w:r>
-        <w:rPr>
-          <w:b/>
-          <w:bCs/>
-        </w:rPr>
-        <w:t>Discussion/Implications:</w:t>
-      </w:r>
-    </w:p>
-    <w:p>
-      <w:r>
-        <w:t>Asd</w:t>
-      </w:r>
-    </w:p>
-    <w:p>
-      <w:pPr>
-        <w:rPr>
-          <w:b/>
-          <w:bCs/>
-        </w:rPr>
-      </w:pPr>
-      <w:r>
-        <w:rPr>
-          <w:b/>
-          <w:bCs/>
-        </w:rPr>
-        <w:t>Limitations/assumptions:</w:t>
-      </w:r>
-    </w:p>
-    <w:p>
-      <w:r>
-        <w:t xml:space="preserve">Asd </w:t>
-      </w:r>
-    </w:p>
-    <w:p>
-      <w:pPr>
-        <w:rPr>
-          <w:b/>
-          <w:bCs/>
-        </w:rPr>
-      </w:pPr>
-      <w:r>
-        <w:rPr>
-          <w:b/>
-          <w:bCs/>
-        </w:rPr>
-        <w:t>Conclusion:</w:t>
-      </w:r>
-    </w:p>
-    <w:p>
-      <w:r>
-        <w:t xml:space="preserve">Asd </w:t>
-      </w:r>
-    </w:p>
-    <w:p>
-      <w:pPr>
-        <w:rPr>
-          <w:b/>
-          <w:bCs/>
-        </w:rPr>
-      </w:pPr>
-      <w:r>
-        <w:rPr>
-          <w:b/>
-          <w:bCs/>
-        </w:rPr>
-        <w:t>References:</w:t>
-      </w:r>
-    </w:p>
-    <w:p>
-      <w:pPr>
-        <w:rPr>
-          <w:b/>
-          <w:bCs/>
-        </w:rPr>
-      </w:pPr>
-    </w:p>
-    <w:p>
-      <w:hyperlink r:id="rId4" w:history="1">
-        <w:r>
-          <w:rPr>
-            <w:rStyle w:val="Hyperlink"/>
-          </w:rPr>
-          <w:t>http://virtual.vtt.fi/virtual/innofirewood/stateoftheart/database/burning/burning.html</w:t>
-        </w:r>
-      </w:hyperlink>
-      <w:r>
-        <w:t xml:space="preserve"> </w:t>
-      </w:r>
-      <w:r>
-        <w:t xml:space="preserve">– smoke produced by </w:t>
-      </w:r>
-      <w:proofErr w:type="gramStart"/>
-      <w:r>
-        <w:t>wood</w:t>
-      </w:r>
-      <w:proofErr w:type="gramEnd"/>
-    </w:p>
-    <w:p>
-      <w:hyperlink r:id="rId5" w:history="1">
-        <w:r>
-          <w:rPr>
-            <w:rStyle w:val="Hyperlink"/>
-          </w:rPr>
-          <w:t>https://www.cdc.gov/asthma/most_recent_national_asthma_data.htm</w:t>
-        </w:r>
-      </w:hyperlink>
-      <w:r>
-        <w:t xml:space="preserve"> - 7.7% people have asthma in </w:t>
-      </w:r>
-      <w:proofErr w:type="gramStart"/>
-      <w:r>
-        <w:t>2021</w:t>
-      </w:r>
-      <w:proofErr w:type="gramEnd"/>
-    </w:p>
-    <w:p>
-      <w:hyperlink r:id="rId6" w:history="1">
-        <w:r>
-          <w:rPr>
-            <w:rStyle w:val="Hyperlink"/>
-          </w:rPr>
-          <w:t>https://professional.heart.org/-/media/PHD-Files-2/Science-News/2/2022-Heart-and-Stroke-Stat-Update/2022-Stat-Update-factsheet-GIobal-Burden-of-Disease.pdf</w:t>
-        </w:r>
-      </w:hyperlink>
-      <w:r>
-        <w:t xml:space="preserve"> - 7534.1 per 10000 have </w:t>
-      </w:r>
-      <w:proofErr w:type="gramStart"/>
-      <w:r>
-        <w:t>CVD</w:t>
-      </w:r>
-      <w:proofErr w:type="gramEnd"/>
-    </w:p>
-    <w:p>
-      <w:hyperlink r:id="rId7" w:history="1">
-        <w:r>
-          <w:rPr>
-            <w:rStyle w:val="Hyperlink"/>
-          </w:rPr>
-          <w:t>https://www.cdc.gov/copd/ba</w:t>
-        </w:r>
-        <w:r>
-          <w:rPr>
-            <w:rStyle w:val="Hyperlink"/>
-          </w:rPr>
-          <w:t>s</w:t>
-        </w:r>
-        <w:r>
-          <w:rPr>
-            <w:rStyle w:val="Hyperlink"/>
-          </w:rPr>
-          <w:t>ics-about.html</w:t>
-        </w:r>
-      </w:hyperlink>
-      <w:r>
-        <w:t xml:space="preserve"> – 6.4% people have COPD 2018</w:t>
-      </w:r>
-    </w:p>
-    <w:p>
-      <w:hyperlink r:id="rId8" w:history="1">
-        <w:r>
-          <w:rPr>
-            <w:rStyle w:val="Hyperlink"/>
-          </w:rPr>
-          <w:t>https://www.cdc.gov/heartdisease/facts.htm</w:t>
-        </w:r>
-      </w:hyperlink>
-      <w:r>
-        <w:t xml:space="preserve"> - 805k Americans experience heart attack per </w:t>
-      </w:r>
-      <w:proofErr w:type="gramStart"/>
-      <w:r>
-        <w:t>year</w:t>
-      </w:r>
-      <w:proofErr w:type="gramEnd"/>
-    </w:p>
-    <w:p>
-      <w:hyperlink r:id="rId9" w:history="1">
-        <w:r>
-          <w:rPr>
-            <w:rStyle w:val="Hyperlink"/>
-          </w:rPr>
-          <w:t>https://www.census.gov/library/stories/2022/12/happy-new-year-2023.html</w:t>
-        </w:r>
-      </w:hyperlink>
-      <w:r>
-        <w:t xml:space="preserve"> – American population of 2023, used with above to estimate heart attack % per </w:t>
-      </w:r>
-      <w:proofErr w:type="gramStart"/>
-      <w:r>
-        <w:t>year</w:t>
-      </w:r>
-      <w:proofErr w:type="gramEnd"/>
-    </w:p>
-    <w:p>
-      <w:hyperlink r:id="rId10" w:history="1">
-        <w:r>
-          <w:rPr>
-            <w:rStyle w:val="Hyperlink"/>
-          </w:rPr>
-          <w:t>https://www.ncbi.nlm.nih.gov/pmc/articles/PMC8862306/</w:t>
-        </w:r>
-      </w:hyperlink>
-      <w:r>
-        <w:t xml:space="preserve"> </w:t>
-      </w:r>
-      <w:r>
-        <w:t xml:space="preserve">- Asthma is 1.3% of ED </w:t>
-      </w:r>
-      <w:proofErr w:type="gramStart"/>
-      <w:r>
-        <w:t>visits</w:t>
-      </w:r>
-      <w:proofErr w:type="gramEnd"/>
-    </w:p>
-    <w:p>
-      <w:hyperlink r:id="rId11" w:history="1">
+      <w:r>
+        <w:t>Stuff I haven’t used</w:t>
+      </w:r>
+    </w:p>
+    <w:p>
+      <w:hyperlink r:id="rId27" w:history="1">
         <w:r>
           <w:rPr>
             <w:rStyle w:val="Hyperlink"/>
@@ -535,89 +1098,7 @@
         </w:r>
       </w:hyperlink>
       <w:r>
-        <w:t xml:space="preserve"> </w:t>
-      </w:r>
-      <w:r>
-        <w:t xml:space="preserve">9.9% of people with asthma visited </w:t>
-      </w:r>
-      <w:proofErr w:type="gramStart"/>
-      <w:r>
-        <w:t>ED</w:t>
-      </w:r>
-      <w:proofErr w:type="gramEnd"/>
-    </w:p>
-    <w:p>
-      <w:hyperlink r:id="rId12" w:history="1">
-        <w:r>
-          <w:rPr>
-            <w:rStyle w:val="Hyperlink"/>
-          </w:rPr>
-          <w:t>https://www.cdc.gov/nchs/data/nhsr/nhsr174.pdf</w:t>
-        </w:r>
-      </w:hyperlink>
-      <w:r>
-        <w:t xml:space="preserve"> </w:t>
-      </w:r>
-      <w:r>
-        <w:t>11.4% ED visits from heart disease (CVD)</w:t>
-      </w:r>
-    </w:p>
-    <w:p>
-      <w:hyperlink r:id="rId13" w:history="1">
-        <w:r>
-          <w:rPr>
-            <w:rStyle w:val="Hyperlink"/>
-          </w:rPr>
-          <w:t>https://journal.copdfoundation.org/jcopdf/id/1103/Characteristics-of-COPD-Patients-Using-United-States-Emergency-Care-or-Hospi</w:t>
-        </w:r>
-        <w:r>
-          <w:rPr>
-            <w:rStyle w:val="Hyperlink"/>
-          </w:rPr>
-          <w:t>t</w:t>
-        </w:r>
-        <w:r>
-          <w:rPr>
-            <w:rStyle w:val="Hyperlink"/>
-          </w:rPr>
-          <w:t>alization</w:t>
-        </w:r>
-      </w:hyperlink>
-      <w:r>
-        <w:t xml:space="preserve"> </w:t>
-      </w:r>
-      <w:r>
-        <w:t xml:space="preserve"> COPD patients 16.3% ED visit</w:t>
-      </w:r>
-    </w:p>
-    <w:p>
-      <w:hyperlink r:id="rId14" w:history="1">
-        <w:r>
-          <w:rPr>
-            <w:rStyle w:val="Hyperlink"/>
-          </w:rPr>
-          <w:t>https://hcup-us.ahrq.gov/reports/statbriefs/sb47.pdf</w:t>
-        </w:r>
-      </w:hyperlink>
-      <w:r>
-        <w:t xml:space="preserve"> </w:t>
-      </w:r>
-      <w:r>
-        <w:t xml:space="preserve">0.6% of ED visits are for Heart attack, 0.6% are for stroke </w:t>
-      </w:r>
-      <w:hyperlink r:id="rId15" w:history="1">
-        <w:r>
-          <w:rPr>
-            <w:rStyle w:val="Hyperlink"/>
-          </w:rPr>
-          <w:t>https://www.cdc.gov/nchs/products/databriefs/db452.htm</w:t>
-        </w:r>
-      </w:hyperlink>
-      <w:r>
-        <w:t xml:space="preserve"> </w:t>
-      </w:r>
-      <w:r>
-        <w:t>40/100 people visit ED each year</w:t>
+        <w:t xml:space="preserve"> 9.9% of people with asthma visited ED</w:t>
       </w:r>
     </w:p>
     <w:p>
@@ -629,7 +1110,7 @@
           <w:shd w:val="clear" w:color="auto" w:fill="FFFFFF"/>
         </w:rPr>
       </w:pPr>
-      <w:hyperlink r:id="rId16" w:history="1">
+      <w:hyperlink r:id="rId28" w:history="1">
         <w:r>
           <w:rPr>
             <w:rStyle w:val="Hyperlink"/>
@@ -658,7 +1139,7 @@
         </w:rPr>
         <w:br/>
       </w:r>
-      <w:hyperlink r:id="rId17" w:anchor=":~:text=Researchers%20found%20that%20with%20every,risk%20for%20cardiovascular%2Drelated%20ED" w:history="1">
+      <w:hyperlink r:id="rId29" w:anchor=":~:text=In%20contrast%2C%20health%20outcomes%20with,increase%20by%2030%20to%20110%25" w:history="1">
         <w:r>
           <w:rPr>
             <w:rStyle w:val="Hyperlink"/>
@@ -667,7 +1148,7 @@
             <w:szCs w:val="21"/>
             <w:shd w:val="clear" w:color="auto" w:fill="FFFFFF"/>
           </w:rPr>
-          <w:t>https://www.healio.com/news/pulmonology/20231107/wildfire-pollution-linked-to-cardiopulmonary-ed-visits-among-vulnerable-populations</w:t>
+          <w:t>https://www.pnas.org/doi/10.1073/pnas.2302409120</w:t>
         </w:r>
       </w:hyperlink>
       <w:r>
@@ -677,7 +1158,7 @@
           <w:szCs w:val="21"/>
           <w:shd w:val="clear" w:color="auto" w:fill="FFFFFF"/>
         </w:rPr>
-        <w:t> general more volumetric based metric for increase</w:t>
+        <w:t xml:space="preserve"> - 30-110% increase in asthma and COPD visits</w:t>
       </w:r>
       <w:r>
         <w:rPr>
@@ -687,146 +1168,6 @@
         </w:rPr>
         <w:br/>
       </w:r>
-      <w:hyperlink r:id="rId18" w:anchor=":~:text=In%20contrast%2C%20health%20outcomes%20with,increase%20by%2030%20to%20110%25" w:history="1">
-        <w:r>
-          <w:rPr>
-            <w:rStyle w:val="Hyperlink"/>
-            <w:rFonts w:ascii="Segoe UI" w:hAnsi="Segoe UI" w:cs="Segoe UI"/>
-            <w:sz w:val="21"/>
-            <w:szCs w:val="21"/>
-            <w:shd w:val="clear" w:color="auto" w:fill="FFFFFF"/>
-          </w:rPr>
-          <w:t>https://www.pnas.org/doi/10.1073/pnas.2302409120</w:t>
-        </w:r>
-      </w:hyperlink>
-      <w:r>
-        <w:rPr>
-          <w:rFonts w:ascii="Segoe UI" w:hAnsi="Segoe UI" w:cs="Segoe UI"/>
-          <w:sz w:val="21"/>
-          <w:szCs w:val="21"/>
-          <w:shd w:val="clear" w:color="auto" w:fill="FFFFFF"/>
-        </w:rPr>
-        <w:t xml:space="preserve"> - 30-110% increase in asthma and COPD visits</w:t>
-      </w:r>
-      <w:r>
-        <w:rPr>
-          <w:rFonts w:ascii="Segoe UI" w:hAnsi="Segoe UI" w:cs="Segoe UI"/>
-          <w:sz w:val="21"/>
-          <w:szCs w:val="21"/>
-        </w:rPr>
-        <w:br/>
-      </w:r>
-      <w:hyperlink r:id="rId19" w:history="1">
-        <w:r>
-          <w:rPr>
-            <w:rStyle w:val="Hyperlink"/>
-            <w:rFonts w:ascii="Segoe UI" w:hAnsi="Segoe UI" w:cs="Segoe UI"/>
-            <w:sz w:val="21"/>
-            <w:szCs w:val="21"/>
-            <w:shd w:val="clear" w:color="auto" w:fill="FFFFFF"/>
-          </w:rPr>
-          <w:t>https://www.ncbi.nlm.nih.gov/pmc/articles/PMC6015400/</w:t>
-        </w:r>
-      </w:hyperlink>
-      <w:r>
-        <w:rPr>
-          <w:rFonts w:ascii="Segoe UI" w:hAnsi="Segoe UI" w:cs="Segoe UI"/>
-          <w:sz w:val="21"/>
-          <w:szCs w:val="21"/>
-          <w:shd w:val="clear" w:color="auto" w:fill="FFFFFF"/>
-        </w:rPr>
-        <w:t> - CVD</w:t>
-      </w:r>
-      <w:r>
-        <w:rPr>
-          <w:rFonts w:ascii="Segoe UI" w:hAnsi="Segoe UI" w:cs="Segoe UI"/>
-          <w:sz w:val="21"/>
-          <w:szCs w:val="21"/>
-        </w:rPr>
-        <w:br/>
-      </w:r>
-      <w:r>
-        <w:rPr>
-          <w:rFonts w:ascii="Segoe UI" w:hAnsi="Segoe UI" w:cs="Segoe UI"/>
-          <w:sz w:val="21"/>
-          <w:szCs w:val="21"/>
-          <w:shd w:val="clear" w:color="auto" w:fill="FFFFFF"/>
-        </w:rPr>
-        <w:t>Stroke - also </w:t>
-      </w:r>
-      <w:hyperlink r:id="rId20" w:history="1">
-        <w:r>
-          <w:rPr>
-            <w:rStyle w:val="Hyperlink"/>
-            <w:rFonts w:ascii="Segoe UI" w:hAnsi="Segoe UI" w:cs="Segoe UI"/>
-            <w:sz w:val="21"/>
-            <w:szCs w:val="21"/>
-            <w:shd w:val="clear" w:color="auto" w:fill="FFFFFF"/>
-          </w:rPr>
-          <w:t>https://www.ncbi.nlm.nih.gov/pmc/articles/PMC6015400/</w:t>
-        </w:r>
-      </w:hyperlink>
-      <w:r>
-        <w:rPr>
-          <w:rFonts w:ascii="Segoe UI" w:hAnsi="Segoe UI" w:cs="Segoe UI"/>
-          <w:sz w:val="21"/>
-          <w:szCs w:val="21"/>
-        </w:rPr>
-        <w:br/>
-      </w:r>
-      <w:r>
-        <w:rPr>
-          <w:rFonts w:ascii="Segoe UI" w:hAnsi="Segoe UI" w:cs="Segoe UI"/>
-          <w:sz w:val="21"/>
-          <w:szCs w:val="21"/>
-          <w:shd w:val="clear" w:color="auto" w:fill="FFFFFF"/>
-        </w:rPr>
-        <w:t>Heart attacks </w:t>
-      </w:r>
-      <w:hyperlink r:id="rId21" w:history="1">
-        <w:r>
-          <w:rPr>
-            <w:rStyle w:val="Hyperlink"/>
-            <w:rFonts w:ascii="Segoe UI" w:hAnsi="Segoe UI" w:cs="Segoe UI"/>
-            <w:sz w:val="21"/>
-            <w:szCs w:val="21"/>
-            <w:shd w:val="clear" w:color="auto" w:fill="FFFFFF"/>
-          </w:rPr>
-          <w:t>https://newsroom.heart.org/news/wildfires-may-fuel-heart-health-hazards-smoke-exposure-increases-cardiovascular-risks</w:t>
-        </w:r>
-      </w:hyperlink>
-      <w:r>
-        <w:rPr>
-          <w:rFonts w:ascii="Segoe UI" w:hAnsi="Segoe UI" w:cs="Segoe UI"/>
-          <w:sz w:val="21"/>
-          <w:szCs w:val="21"/>
-          <w:shd w:val="clear" w:color="auto" w:fill="FFFFFF"/>
-        </w:rPr>
-        <w:t> up to 42% increase in ER visits</w:t>
-      </w:r>
-    </w:p>
-    <w:p>
-      <w:hyperlink r:id="rId22" w:history="1">
-        <w:r>
-          <w:rPr>
-            <w:rStyle w:val="Hyperlink"/>
-            <w:rFonts w:ascii="Segoe UI" w:hAnsi="Segoe UI" w:cs="Segoe UI"/>
-            <w:sz w:val="21"/>
-            <w:szCs w:val="21"/>
-            <w:shd w:val="clear" w:color="auto" w:fill="FFFFFF"/>
-          </w:rPr>
-          <w:t>https://hcup-us.ahrq.gov/reports/statbriefs/sb268-ED-Costs-2017.jsp</w:t>
-        </w:r>
-      </w:hyperlink>
-      <w:r>
-        <w:rPr>
-          <w:rFonts w:ascii="Segoe UI" w:hAnsi="Segoe UI" w:cs="Segoe UI"/>
-          <w:sz w:val="21"/>
-          <w:szCs w:val="21"/>
-          <w:shd w:val="clear" w:color="auto" w:fill="FFFFFF"/>
-        </w:rPr>
-        <w:t> - 530 per ED visit</w:t>
-      </w:r>
     </w:p>
     <w:p>
       <w:pPr>
@@ -851,114 +1192,227 @@
       </w:r>
     </w:p>
     <w:p>
-      <w:r>
-        <w:rPr>
-          <w:b/>
-          <w:bCs/>
-        </w:rPr>
-        <w:tab/>
-      </w:r>
-      <w:r>
-        <w:t xml:space="preserve">This work utilized three different sources of data. First, we used a dataset titled “Combined wildland fire datasets for the </w:t>
-      </w:r>
-      <w:r>
-        <w:t>United</w:t>
-      </w:r>
-      <w:r>
-        <w:t xml:space="preserve"> States and certain territories, 1800s-Presen</w:t>
-      </w:r>
-      <w:r>
-        <w:t>t</w:t>
-      </w:r>
-      <w:r>
-        <w:t>”</w:t>
-      </w:r>
-      <w:r>
-        <w:t xml:space="preserve">. This dataset was published </w:t>
-      </w:r>
-      <w:hyperlink r:id="rId23" w:history="1">
+      <w:pPr>
+        <w:rPr>
+          <w:highlight w:val="yellow"/>
+        </w:rPr>
+      </w:pPr>
+      <w:r>
+        <w:rPr>
+          <w:highlight w:val="yellow"/>
+        </w:rPr>
+        <w:t xml:space="preserve">Combined wildland fire datasets: </w:t>
+      </w:r>
+    </w:p>
+    <w:p>
+      <w:pPr>
+        <w:rPr>
+          <w:highlight w:val="yellow"/>
+        </w:rPr>
+      </w:pPr>
+      <w:hyperlink r:id="rId30" w:history="1">
         <w:r>
           <w:rPr>
             <w:rStyle w:val="Hyperlink"/>
             <w:highlight w:val="yellow"/>
           </w:rPr>
-          <w:t>h</w:t>
-        </w:r>
+          <w:t>Combined wildland fire datasets for the United States and certain territories, 1800s-Present (combined wildland fire polygons) - ScienceBase-Catalog</w:t>
+        </w:r>
+      </w:hyperlink>
+      <w:r>
+        <w:rPr>
+          <w:highlight w:val="yellow"/>
+        </w:rPr>
+        <w:t xml:space="preserve"> </w:t>
+      </w:r>
+    </w:p>
+    <w:p>
+      <w:pPr>
+        <w:rPr>
+          <w:highlight w:val="yellow"/>
+        </w:rPr>
+      </w:pPr>
+      <w:r>
+        <w:rPr>
+          <w:highlight w:val="yellow"/>
+        </w:rPr>
+        <w:t xml:space="preserve">AQS API: </w:t>
+      </w:r>
+    </w:p>
+    <w:p>
+      <w:pPr>
+        <w:rPr>
+          <w:highlight w:val="yellow"/>
+        </w:rPr>
+      </w:pPr>
+      <w:hyperlink r:id="rId31" w:history="1">
         <w:r>
           <w:rPr>
             <w:rStyle w:val="Hyperlink"/>
             <w:highlight w:val="yellow"/>
           </w:rPr>
-          <w:t>e</w:t>
+          <w:t>https://aqs.epa.gov/aqsweb/documents/data_a</w:t>
         </w:r>
         <w:r>
           <w:rPr>
             <w:rStyle w:val="Hyperlink"/>
             <w:highlight w:val="yellow"/>
           </w:rPr>
-          <w:t>re</w:t>
-        </w:r>
-      </w:hyperlink>
-      <w:r>
-        <w:t xml:space="preserve"> on 12/08/2021. In short, the dataset is a combination of many smaller or incomplete United States fire datasets and stores various metadata for historical fires such as: Area, location, date, polygon coordinate geometry, etc. </w:t>
-      </w:r>
-      <w:r>
-        <w:t xml:space="preserve">The </w:t>
-      </w:r>
-      <w:r>
-        <w:t xml:space="preserve">second source of data utilized the </w:t>
-      </w:r>
-      <w:hyperlink r:id="rId24" w:history="1">
+          <w:t>pi.html</w:t>
+        </w:r>
+      </w:hyperlink>
+      <w:r>
+        <w:rPr>
+          <w:highlight w:val="yellow"/>
+        </w:rPr>
+        <w:t xml:space="preserve"> </w:t>
+      </w:r>
+    </w:p>
+    <w:p>
+      <w:pPr>
+        <w:rPr>
+          <w:highlight w:val="yellow"/>
+        </w:rPr>
+      </w:pPr>
+      <w:r>
+        <w:rPr>
+          <w:highlight w:val="yellow"/>
+        </w:rPr>
+        <w:t xml:space="preserve">US Census Data: </w:t>
+      </w:r>
+    </w:p>
+    <w:p>
+      <w:pPr>
+        <w:rPr>
+          <w:highlight w:val="yellow"/>
+        </w:rPr>
+      </w:pPr>
+      <w:hyperlink r:id="rId32" w:history="1">
         <w:r>
           <w:rPr>
             <w:rStyle w:val="Hyperlink"/>
             <w:highlight w:val="yellow"/>
           </w:rPr>
-          <w:t>Air Quality System (AQS) API</w:t>
-        </w:r>
-      </w:hyperlink>
-      <w:r>
-        <w:t xml:space="preserve">, which contained “ambient air sample data collected by state, local, tribal and federal air pollution control agencies”. </w:t>
-      </w:r>
-      <w:r>
-        <w:t xml:space="preserve">The contents of data called by the API include recorded station data such as: Particulate type, </w:t>
-      </w:r>
-      <w:r>
-        <w:lastRenderedPageBreak/>
-        <w:t xml:space="preserve">particulate amount measured, date of collection, location of the station, etc. </w:t>
-      </w:r>
-      <w:r>
-        <w:t xml:space="preserve">Third, this work utilized United States census data, which can be found </w:t>
-      </w:r>
-      <w:hyperlink r:id="rId25" w:history="1">
+          <w:t>https://data.census.gov</w:t>
+        </w:r>
+      </w:hyperlink>
+      <w:r>
+        <w:rPr>
+          <w:highlight w:val="yellow"/>
+        </w:rPr>
+        <w:t xml:space="preserve"> </w:t>
+      </w:r>
+    </w:p>
+    <w:p>
+      <w:pPr>
+        <w:rPr>
+          <w:highlight w:val="yellow"/>
+        </w:rPr>
+      </w:pPr>
+      <w:hyperlink r:id="rId33" w:history="1">
         <w:r>
           <w:rPr>
             <w:rStyle w:val="Hyperlink"/>
             <w:highlight w:val="yellow"/>
           </w:rPr>
-          <w:t>he</w:t>
-        </w:r>
+          <w:t>https://data.census.gov/table/ACSST5Y2021.S2407?q=Leavenworth%20city,%20Kansas&amp;t=Class%20of%20Worker</w:t>
+        </w:r>
+      </w:hyperlink>
+      <w:r>
+        <w:rPr>
+          <w:highlight w:val="yellow"/>
+        </w:rPr>
+        <w:t xml:space="preserve"> </w:t>
+      </w:r>
+    </w:p>
+    <w:p>
+      <w:pPr>
+        <w:rPr>
+          <w:highlight w:val="yellow"/>
+        </w:rPr>
+      </w:pPr>
+      <w:hyperlink r:id="rId34" w:history="1">
         <w:r>
           <w:rPr>
             <w:rStyle w:val="Hyperlink"/>
             <w:highlight w:val="yellow"/>
           </w:rPr>
-          <w:t>r</w:t>
-        </w:r>
+          <w:t>https://data.census.gov/table/ACSSE2022.K201803?q=Leavenworth%20city,%20Kansas&amp;t=Disability</w:t>
+        </w:r>
+      </w:hyperlink>
+      <w:r>
+        <w:rPr>
+          <w:highlight w:val="yellow"/>
+        </w:rPr>
+        <w:t xml:space="preserve"> </w:t>
+      </w:r>
+      <w:r>
+        <w:rPr>
+          <w:highlight w:val="yellow"/>
+        </w:rPr>
+        <w:t xml:space="preserve"> - </w:t>
+      </w:r>
+    </w:p>
+    <w:p>
+      <w:pPr>
+        <w:rPr>
+          <w:highlight w:val="yellow"/>
+        </w:rPr>
+      </w:pPr>
+      <w:hyperlink r:id="rId35" w:history="1">
         <w:r>
           <w:rPr>
             <w:rStyle w:val="Hyperlink"/>
             <w:highlight w:val="yellow"/>
           </w:rPr>
-          <w:t>e</w:t>
-        </w:r>
-      </w:hyperlink>
-      <w:r>
-        <w:t>.</w:t>
-      </w:r>
-      <w:r>
-        <w:t xml:space="preserve"> United States census data is quite vast and can include many different schemas which cannot be fully described here. For this work specifically, population estimates, age estimates, healthcare coverage estimates, and employment by industry estimates were used. </w:t>
-      </w:r>
+          <w:t>https://data.census.gov/table/ACSSE2022.K201801?q=Leavenworth%20city,%20Kansas&amp;t=Health</w:t>
+        </w:r>
+      </w:hyperlink>
+      <w:r>
+        <w:rPr>
+          <w:highlight w:val="yellow"/>
+        </w:rPr>
+        <w:t xml:space="preserve"> </w:t>
+      </w:r>
+      <w:r>
+        <w:rPr>
+          <w:highlight w:val="yellow"/>
+        </w:rPr>
+        <w:t xml:space="preserve"> - </w:t>
+      </w:r>
+    </w:p>
+    <w:p>
+      <w:pPr>
+        <w:rPr>
+          <w:highlight w:val="yellow"/>
+        </w:rPr>
+      </w:pPr>
+      <w:hyperlink r:id="rId36" w:history="1">
+        <w:r>
+          <w:rPr>
+            <w:rStyle w:val="Hyperlink"/>
+            <w:highlight w:val="yellow"/>
+          </w:rPr>
+          <w:t>https://data.census.gov/table/ACSST5Y2021.S0101?q=Leavenworth%20city,%20Kansas&amp;t=Age%20and%20Sex</w:t>
+        </w:r>
+      </w:hyperlink>
+      <w:r>
+        <w:rPr>
+          <w:highlight w:val="yellow"/>
+        </w:rPr>
+        <w:t xml:space="preserve"> </w:t>
+      </w:r>
+    </w:p>
+    <w:p>
+      <w:hyperlink r:id="rId37" w:history="1">
+        <w:r>
+          <w:rPr>
+            <w:rStyle w:val="Hyperlink"/>
+            <w:highlight w:val="yellow"/>
+          </w:rPr>
+          <w:t>https://data.census.gov/table/ACSST5Y2022.S2701?q=Leavenworth%20city,%20Kansas&amp;t=Health%20Insurance</w:t>
+        </w:r>
+      </w:hyperlink>
     </w:p>
     <w:sectPr>
       <w:pgSz w:w="12240" w:h="15840"/>
@@ -968,6 +1422,103 @@
     </w:sectPr>
   </w:body>
 </w:document>
+</file>
+
+<file path=word/numbering.xml><?xml version="1.0" encoding="utf-8"?>
+<w:numbering xmlns:wpc="http://schemas.microsoft.com/office/word/2010/wordprocessingCanvas" xmlns:cx="http://schemas.microsoft.com/office/drawing/2014/chartex" xmlns:cx1="http://schemas.microsoft.com/office/drawing/2015/9/8/chartex" xmlns:cx2="http://schemas.microsoft.com/office/drawing/2015/10/21/chartex" xmlns:cx3="http://schemas.microsoft.com/office/drawing/2016/5/9/chartex" xmlns:cx4="http://schemas.microsoft.com/office/drawing/2016/5/10/chartex" xmlns:cx5="http://schemas.microsoft.com/office/drawing/2016/5/11/chartex" xmlns:cx6="http://schemas.microsoft.com/office/drawing/2016/5/12/chartex" xmlns:cx7="http://schemas.microsoft.com/office/drawing/2016/5/13/chartex" xmlns:cx8="http://schemas.microsoft.com/office/drawing/2016/5/14/chartex" xmlns:mc="http://schemas.openxmlformats.org/markup-compatibility/2006" xmlns:aink="http://schemas.microsoft.com/office/drawing/2016/ink" xmlns:am3d="http://schemas.microsoft.com/office/drawing/2017/model3d" xmlns:o="urn:schemas-microsoft-com:office:office" xmlns:oel="http://schemas.microsoft.com/office/2019/extlst" xmlns:r="http://schemas.openxmlformats.org/officeDocument/2006/relationships" xmlns:m="http://schemas.openxmlformats.org/officeDocument/2006/math" xmlns:v="urn:schemas-microsoft-com:vml" xmlns:wp14="http://schemas.microsoft.com/office/word/2010/wordprocessingDrawing" xmlns:wp="http://schemas.openxmlformats.org/drawingml/2006/wordprocessingDrawing" xmlns:w10="urn:schemas-microsoft-com:office:word" xmlns:w="http://schemas.openxmlformats.org/wordprocessingml/2006/main" xmlns:w14="http://schemas.microsoft.com/office/word/2010/wordml" xmlns:w15="http://schemas.microsoft.com/office/word/2012/wordml" xmlns:w16cex="http://schemas.microsoft.com/office/word/2018/wordml/cex" xmlns:w16cid="http://schemas.microsoft.com/office/word/2016/wordml/cid" xmlns:w16="http://schemas.microsoft.com/office/word/2018/wordml" xmlns:w16sdtdh="http://schemas.microsoft.com/office/word/2020/wordml/sdtdatahash" xmlns:w16se="http://schemas.microsoft.com/office/word/2015/wordml/symex" xmlns:wpg="http://schemas.microsoft.com/office/word/2010/wordprocessingGroup" xmlns:wpi="http://schemas.microsoft.com/office/word/2010/wordprocessingInk" xmlns:wne="http://schemas.microsoft.com/office/word/2006/wordml" xmlns:wps="http://schemas.microsoft.com/office/word/2010/wordprocessingShape" mc:Ignorable="w14 w15 w16se w16cid w16 w16cex w16sdtdh wp14">
+  <w:abstractNum w:abstractNumId="0" w15:restartNumberingAfterBreak="0">
+    <w:nsid w:val="08B23C21"/>
+    <w:multiLevelType w:val="hybridMultilevel"/>
+    <w:tmpl w:val="B5C26390"/>
+    <w:lvl w:ilvl="0" w:tplc="0409000F">
+      <w:start w:val="1"/>
+      <w:numFmt w:val="decimal"/>
+      <w:lvlText w:val="%1."/>
+      <w:lvlJc w:val="left"/>
+      <w:pPr>
+        <w:ind w:left="720" w:hanging="360"/>
+      </w:pPr>
+      <w:rPr>
+        <w:rFonts w:hint="default"/>
+      </w:rPr>
+    </w:lvl>
+    <w:lvl w:ilvl="1" w:tplc="04090019" w:tentative="1">
+      <w:start w:val="1"/>
+      <w:numFmt w:val="lowerLetter"/>
+      <w:lvlText w:val="%2."/>
+      <w:lvlJc w:val="left"/>
+      <w:pPr>
+        <w:ind w:left="1440" w:hanging="360"/>
+      </w:pPr>
+    </w:lvl>
+    <w:lvl w:ilvl="2" w:tplc="0409001B" w:tentative="1">
+      <w:start w:val="1"/>
+      <w:numFmt w:val="lowerRoman"/>
+      <w:lvlText w:val="%3."/>
+      <w:lvlJc w:val="right"/>
+      <w:pPr>
+        <w:ind w:left="2160" w:hanging="180"/>
+      </w:pPr>
+    </w:lvl>
+    <w:lvl w:ilvl="3" w:tplc="0409000F" w:tentative="1">
+      <w:start w:val="1"/>
+      <w:numFmt w:val="decimal"/>
+      <w:lvlText w:val="%4."/>
+      <w:lvlJc w:val="left"/>
+      <w:pPr>
+        <w:ind w:left="2880" w:hanging="360"/>
+      </w:pPr>
+    </w:lvl>
+    <w:lvl w:ilvl="4" w:tplc="04090019" w:tentative="1">
+      <w:start w:val="1"/>
+      <w:numFmt w:val="lowerLetter"/>
+      <w:lvlText w:val="%5."/>
+      <w:lvlJc w:val="left"/>
+      <w:pPr>
+        <w:ind w:left="3600" w:hanging="360"/>
+      </w:pPr>
+    </w:lvl>
+    <w:lvl w:ilvl="5" w:tplc="0409001B" w:tentative="1">
+      <w:start w:val="1"/>
+      <w:numFmt w:val="lowerRoman"/>
+      <w:lvlText w:val="%6."/>
+      <w:lvlJc w:val="right"/>
+      <w:pPr>
+        <w:ind w:left="4320" w:hanging="180"/>
+      </w:pPr>
+    </w:lvl>
+    <w:lvl w:ilvl="6" w:tplc="0409000F" w:tentative="1">
+      <w:start w:val="1"/>
+      <w:numFmt w:val="decimal"/>
+      <w:lvlText w:val="%7."/>
+      <w:lvlJc w:val="left"/>
+      <w:pPr>
+        <w:ind w:left="5040" w:hanging="360"/>
+      </w:pPr>
+    </w:lvl>
+    <w:lvl w:ilvl="7" w:tplc="04090019" w:tentative="1">
+      <w:start w:val="1"/>
+      <w:numFmt w:val="lowerLetter"/>
+      <w:lvlText w:val="%8."/>
+      <w:lvlJc w:val="left"/>
+      <w:pPr>
+        <w:ind w:left="5760" w:hanging="360"/>
+      </w:pPr>
+    </w:lvl>
+    <w:lvl w:ilvl="8" w:tplc="0409001B" w:tentative="1">
+      <w:start w:val="1"/>
+      <w:numFmt w:val="lowerRoman"/>
+      <w:lvlText w:val="%9."/>
+      <w:lvlJc w:val="right"/>
+      <w:pPr>
+        <w:ind w:left="6480" w:hanging="180"/>
+      </w:pPr>
+    </w:lvl>
+  </w:abstractNum>
+  <w:num w:numId="1" w16cid:durableId="1539581289">
+    <w:abstractNumId w:val="0"/>
+  </w:num>
+</w:numbering>
 </file>
 
 <file path=word/styles.xml><?xml version="1.0" encoding="utf-8"?>
@@ -1433,6 +1984,17 @@
       <w:u w:val="single"/>
     </w:rPr>
   </w:style>
+  <w:style w:type="paragraph" w:styleId="ListParagraph">
+    <w:name w:val="List Paragraph"/>
+    <w:basedOn w:val="Normal"/>
+    <w:uiPriority w:val="34"/>
+    <w:qFormat/>
+    <w:rsid w:val="00CE4757"/>
+    <w:pPr>
+      <w:ind w:left="720"/>
+      <w:contextualSpacing/>
+    </w:pPr>
+  </w:style>
 </w:styles>
 </file>
 

</xml_diff>

<commit_message>
Final report draft finished
</commit_message>
<xml_diff>
--- a/Reports/FinalReport.docx
+++ b/Reports/FinalReport.docx
@@ -738,13 +738,7 @@
         <w:t>the distance between each wildfire and Leavenworth, Kansas was calculated, and fires that occurred greater than 1250 miles away from Leavenworth were not considered for analysis</w:t>
       </w:r>
       <w:r>
-        <w:t xml:space="preserve">. This calculation was done by getting the average distance between the </w:t>
-      </w:r>
-      <w:r>
-        <w:t xml:space="preserve">EPSG:4326 [22] </w:t>
-      </w:r>
-      <w:r>
-        <w:t xml:space="preserve">coordinates of Leavenworth and each wildfire polygon coordinate. The </w:t>
+        <w:t xml:space="preserve">. This calculation was done by getting the average distance between the EPSG:4326 [22] coordinates of Leavenworth and each wildfire polygon coordinate. The </w:t>
       </w:r>
       <w:r>
         <w:rPr>
@@ -1319,13 +1313,7 @@
         <w:rPr>
           <w:highlight w:val="green"/>
         </w:rPr>
-        <w:t>What impacts does wildfire smoke have on the healthcare industry in Leavenworth, Kansas</w:t>
-      </w:r>
-      <w:r>
-        <w:rPr>
-          <w:highlight w:val="green"/>
-        </w:rPr>
-        <w:t xml:space="preserve">?” To answer this question, </w:t>
+        <w:t xml:space="preserve">What impacts does wildfire smoke have on the healthcare industry in Leavenworth, Kansas?” To answer this question, </w:t>
       </w:r>
       <w:r>
         <w:rPr>
@@ -1461,25 +1449,7 @@
         <w:rPr>
           <w:highlight w:val="yellow"/>
         </w:rPr>
-        <w:t xml:space="preserve">common analysis section of work were combined with the total number of ED visits due to specific health conditions again using simple multipliers from  </w:t>
-      </w:r>
-      <w:r>
-        <w:rPr>
-          <w:highlight w:val="yellow"/>
-        </w:rPr>
-        <w:t xml:space="preserve">[16], [17], </w:t>
-      </w:r>
-      <w:r>
-        <w:rPr>
-          <w:highlight w:val="yellow"/>
-        </w:rPr>
-        <w:t>and</w:t>
-      </w:r>
-      <w:r>
-        <w:rPr>
-          <w:highlight w:val="yellow"/>
-        </w:rPr>
-        <w:t xml:space="preserve"> [18]</w:t>
+        <w:t>common analysis section of work were combined with the total number of ED visits due to specific health conditions again using simple multipliers from  [16], [17], and [18]</w:t>
       </w:r>
       <w:r>
         <w:rPr>
@@ -1660,6 +1630,7 @@
       </w:pPr>
       <w:r>
         <w:rPr>
+          <w:noProof/>
           <w:highlight w:val="yellow"/>
         </w:rPr>
         <w:lastRenderedPageBreak/>
@@ -1708,6 +1679,7 @@
       </w:r>
       <w:r>
         <w:rPr>
+          <w:noProof/>
           <w:highlight w:val="yellow"/>
         </w:rPr>
         <w:drawing>
@@ -1795,36 +1767,25 @@
         <w:rPr>
           <w:highlight w:val="yellow"/>
         </w:rPr>
-        <w:t xml:space="preserve">After that, using the ARIMA projection along with population data, the next finding was that </w:t>
-      </w:r>
-      <w:r>
-        <w:rPr>
-          <w:highlight w:val="yellow"/>
-        </w:rPr>
-        <w:t>the population</w:t>
-      </w:r>
-      <w:r>
-        <w:rPr>
-          <w:highlight w:val="yellow"/>
-        </w:rPr>
-        <w:t xml:space="preserve"> of Leavenworth, Kansas has been rising since at least 2010 and is projected to keep linearly increasing until 2050. </w:t>
-      </w:r>
-    </w:p>
-    <w:p>
-      <w:pPr>
-        <w:rPr>
-          <w:highlight w:val="yellow"/>
-        </w:rPr>
-      </w:pPr>
-    </w:p>
-    <w:p>
-      <w:pPr>
-        <w:rPr>
-          <w:highlight w:val="yellow"/>
-        </w:rPr>
-      </w:pPr>
-      <w:r>
-        <w:rPr>
+        <w:t xml:space="preserve">After that, using the ARIMA projection along with population data, the next finding was that the population of Leavenworth, Kansas has been rising since at least 2010 and is projected to keep linearly increasing until 2050. </w:t>
+      </w:r>
+    </w:p>
+    <w:p>
+      <w:pPr>
+        <w:rPr>
+          <w:highlight w:val="yellow"/>
+        </w:rPr>
+      </w:pPr>
+    </w:p>
+    <w:p>
+      <w:pPr>
+        <w:rPr>
+          <w:highlight w:val="yellow"/>
+        </w:rPr>
+      </w:pPr>
+      <w:r>
+        <w:rPr>
+          <w:noProof/>
           <w:highlight w:val="yellow"/>
         </w:rPr>
         <w:drawing>
@@ -1879,6 +1840,7 @@
       </w:r>
       <w:r>
         <w:rPr>
+          <w:noProof/>
           <w:highlight w:val="yellow"/>
         </w:rPr>
         <w:drawing>
@@ -1953,6 +1915,7 @@
       </w:pPr>
       <w:r>
         <w:rPr>
+          <w:noProof/>
           <w:highlight w:val="yellow"/>
         </w:rPr>
         <w:drawing>
@@ -2070,6 +2033,7 @@
       </w:pPr>
       <w:r>
         <w:rPr>
+          <w:noProof/>
           <w:highlight w:val="yellow"/>
         </w:rPr>
         <w:drawing>
@@ -2110,6 +2074,7 @@
       </w:r>
       <w:r>
         <w:rPr>
+          <w:noProof/>
           <w:highlight w:val="yellow"/>
         </w:rPr>
         <w:drawing>
@@ -2190,6 +2155,7 @@
       </w:pPr>
       <w:r>
         <w:rPr>
+          <w:noProof/>
           <w:highlight w:val="yellow"/>
         </w:rPr>
         <w:drawing>
@@ -2265,6 +2231,7 @@
     <w:p>
       <w:r>
         <w:rPr>
+          <w:noProof/>
           <w:highlight w:val="yellow"/>
         </w:rPr>
         <w:drawing>
@@ -2336,7 +2303,112 @@
     </w:p>
     <w:p>
       <w:r>
-        <w:t>Asd</w:t>
+        <w:t xml:space="preserve">The findings mentioned above have some important implications that are used to shape the final policy recommendations. First, using the visualizations that show the population over time, old-age dependency ratio over time, and total civilian population employed in healthcare, education, and social work over time, </w:t>
+      </w:r>
+      <w:r>
+        <w:rPr>
+          <w:highlight w:val="yellow"/>
+        </w:rPr>
+        <w:t>we can conclude that the healthcare industry in Leavenworth, Kansas is going to have an increased relative burden due to the fact that there will be more people and less healthcare workers</w:t>
+      </w:r>
+      <w:r>
+        <w:t>, which means there will likely be a lower standard of care for patients in the future due to wildfire smoke exposure</w:t>
+      </w:r>
+      <w:r>
+        <w:t xml:space="preserve">. </w:t>
+      </w:r>
+    </w:p>
+    <w:p>
+      <w:r>
+        <w:t xml:space="preserve">Second, the visualizations that show how both the AQI and the wildfire smoke estimates are increasing imply that the amount of wildfire smoke that Leavenworth </w:t>
+      </w:r>
+      <w:r>
+        <w:rPr>
+          <w:highlight w:val="yellow"/>
+        </w:rPr>
+        <w:t>receives is increasing and will likely continue to increase into 205</w:t>
+      </w:r>
+      <w:r>
+        <w:t xml:space="preserve">0. </w:t>
+      </w:r>
+      <w:r>
+        <w:t xml:space="preserve">This implication is important because it suggests that the issues relevant to wildfire smoke cannot be ignored forever, as eventually smoke may consistently reach unhealthy levels if the current trends keep up for a longer period of time. </w:t>
+      </w:r>
+    </w:p>
+    <w:p>
+      <w:r>
+        <w:t xml:space="preserve">Finally, </w:t>
+      </w:r>
+      <w:r>
+        <w:t>the third major implication from the findings is that since long term exposure to wildfire smoke exacerbates health issues</w:t>
+      </w:r>
+      <w:r>
+        <w:rPr>
+          <w:highlight w:val="yellow"/>
+        </w:rPr>
+        <w:t>, the increasing smoke will lead to increased Emergency department visits and associated costs</w:t>
+      </w:r>
+      <w:r>
+        <w:t xml:space="preserve">. The visualizations relevant to this implication are the projected ED visits graph and the comparison of ED costs with and without smoke graph. </w:t>
+      </w:r>
+      <w:r>
+        <w:t>This is important because it gives a monetary impact to the impact of wildfire smoke, which is generally universally understood</w:t>
+      </w:r>
+      <w:r>
+        <w:t xml:space="preserve"> and is often used to compare the impact of differing issues</w:t>
+      </w:r>
+      <w:r>
+        <w:t>.</w:t>
+      </w:r>
+    </w:p>
+    <w:p>
+      <w:r>
+        <w:rPr>
+          <w:highlight w:val="green"/>
+        </w:rPr>
+        <w:t xml:space="preserve">With that in mind, the findings and implications discussed in previous sections were used to craft a  recommendation. In short, the policy recommendation made was mostly concerned with educating the public and monitoring the situation. For example, since the historical AQI levels of Leavenworth have been in a healthy range for a very long time, both the health and economical costs of wildfire smoke exposure are likely easy to miss because they are likely small. However, due to the upward trends of wildfire smoke, the issue cannot be entirely ignored. Thus, I proposed that the city should at the very least continue to monitor the situation and educate the public about wildfire smoke. The goal of increasing public awareness into this issue should be sufficient enough to allow future conversations about the topic to be had when the issue becomes more relevant. Finally, the one, potentially radical recommendation made to the city council is to consider subsidizing the healthcare industry in Leavenworth, as the combination of an increasing populous paired with a decreasing number of healthcare workers is alarming regardless of smoke being present or not. </w:t>
+      </w:r>
+      <w:r>
+        <w:rPr>
+          <w:highlight w:val="green"/>
+        </w:rPr>
+        <w:t>However, including smoke into healthcare estimates of course makes the situation worse, and with the rising old age dependency ratio of Leavenworth the city should want the standard of care to be higher, not lower, which is what the data</w:t>
+      </w:r>
+      <w:r>
+        <w:t xml:space="preserve"> suggests will be in the future. </w:t>
+      </w:r>
+      <w:r>
+        <w:rPr>
+          <w:highlight w:val="cyan"/>
+        </w:rPr>
+        <w:t>In terms of a timeline, due to the current low impacts of wildfire smoke, it is safe to say the city council can wait a decade or more before needing to take any drastic actions. However, it is suggested that the city council start educating the public as soon as reasonably</w:t>
+      </w:r>
+      <w:r>
+        <w:t xml:space="preserve"> possible. </w:t>
+      </w:r>
+    </w:p>
+    <w:p>
+      <w:r>
+        <w:rPr>
+          <w:highlight w:val="magenta"/>
+        </w:rPr>
+        <w:t xml:space="preserve">To include a short reflection that describes the specific ways that human centered data science principles informed the decision-making process, there are a few things that should be mentioned. </w:t>
+      </w:r>
+      <w:r>
+        <w:rPr>
+          <w:highlight w:val="magenta"/>
+        </w:rPr>
+        <w:t xml:space="preserve">First, this work was designed to be as interpretable as possible to accommodate for the fact that the people who are the recipients of the policy recommendation likely do not have a technical background. Second, work was intended to be reproducible so that the city council could appoint another data scientist in the future to </w:t>
+      </w:r>
+      <w:r>
+        <w:rPr>
+          <w:highlight w:val="magenta"/>
+        </w:rPr>
+        <w:lastRenderedPageBreak/>
+        <w:t>easily pick back up where this work ended, which aligns with the notion that the situation should be continuously monitored</w:t>
+      </w:r>
+      <w:r>
+        <w:t xml:space="preserve">. </w:t>
       </w:r>
     </w:p>
     <w:p>
@@ -2356,7 +2428,40 @@
     </w:p>
     <w:p>
       <w:r>
-        <w:t xml:space="preserve">Asd </w:t>
+        <w:t xml:space="preserve">In this work there were many different issues with this work. This section is meant to list as many of them as possible. </w:t>
+      </w:r>
+      <w:r>
+        <w:t xml:space="preserve">First, when calculating the distance between a wildfire and the city of Leavenworth, the average distance between all of the polygon point coordinates of the wildfire and the coordinates of Leavenworth was used. We know in reality that the entire area of a wildfire needs to be considered when estimating how smoke travels through the air/atmosphere, and what this work is doing is condensing a wildfire down to one point. </w:t>
+      </w:r>
+      <w:r>
+        <w:t xml:space="preserve">Next, only fires that were within 1250 miles of Leavenworth were included in the analyses. However, there is no reason to suggest that wildfire smoke could not travel over 1250 miles. </w:t>
+      </w:r>
+      <w:r>
+        <w:t>After that, the wildfire smoke estimate used has issues because the volume of smoke produced by wood depends on the types of vegetation being burned, more than just vegetation can burn in a wildfire, the amount of wood on average per square meter in a forest varies on the type of flora present, the season, and other various factors</w:t>
+      </w:r>
+      <w:r>
+        <w:t xml:space="preserve">. Additionally, smoke dispersion is much more complicated than what this work proposed, which was a simple proportion to distance. In the real world, atmospheric transport models are a much better way to estimate how smoke disperses. Next, only annual smoke estimates were calculated, instead of monthly, weekly, or daily estimates due to data sparsity. Next, the AQI estimate is not completely correct because there is no AQI measurement station in Leavenworth, which meant four different stations had to be combined to come up with an estimate. Also, the AQI estimate only considered PM10 and PM2.5, and considered them to be equally weighted, which is likely not true when it comes to weighing the impact of particular particulates on health conditions. </w:t>
+      </w:r>
+      <w:r>
+        <w:t xml:space="preserve">Next, all of the ARIMA models used for projection were chosen </w:t>
+      </w:r>
+      <w:r>
+        <w:t>arbitrarily and</w:t>
+      </w:r>
+      <w:r>
+        <w:t xml:space="preserve"> need to be further refined. </w:t>
+      </w:r>
+      <w:r>
+        <w:t xml:space="preserve">For census datasets, this work assumes all of the data is perfectly accurate, which obviously is not due to the fact that uncertainties are stated in the data files in some cases. Another issue is that population projection used a line equation, and it’s clear that using many different aspects of life in Leavenworth together would allow for a much better understanding of population growth in Leavenworth. </w:t>
+      </w:r>
+      <w:r>
+        <w:t xml:space="preserve">Another assumption is that the demographic data of the various research papers perfectly matched Leavenworth’s, which is obviously false. It is very clear that in order to conduct better analyses, the specific age, health, and </w:t>
+      </w:r>
+      <w:r>
+        <w:t xml:space="preserve">other socioeconomic factors of Leavenworth should be included in the analyses. However, this data may not exist, so this work had to resort to averages and generalizations. </w:t>
+      </w:r>
+      <w:r>
+        <w:t xml:space="preserve">Another main limitation is that only five major health conditions were used, but there are likely hundreds of different health conditions that are adversely affected by wildfire smoke. Additionally, the average number of ED visits per population was estimated, as well as the cost of an average ED visit. Again, these estimates could be adjusted to the specific sociodemographic data of Leavenworth. </w:t>
       </w:r>
     </w:p>
     <w:p>
@@ -2376,7 +2481,140 @@
     </w:p>
     <w:p>
       <w:r>
-        <w:t xml:space="preserve">Asd </w:t>
+        <w:rPr>
+          <w:highlight w:val="yellow"/>
+        </w:rPr>
+        <w:t>In conclusion, this work was concern with answering four main questions, which are: “</w:t>
+      </w:r>
+      <w:r>
+        <w:rPr>
+          <w:highlight w:val="yellow"/>
+        </w:rPr>
+        <w:t>What are the estimated smoke impacts on your assigned city for the last 60 years?”</w:t>
+      </w:r>
+      <w:r>
+        <w:rPr>
+          <w:highlight w:val="yellow"/>
+        </w:rPr>
+        <w:t xml:space="preserve">, </w:t>
+      </w:r>
+      <w:r>
+        <w:rPr>
+          <w:highlight w:val="yellow"/>
+        </w:rPr>
+        <w:t>“What impacts does wildfire smoke have on the healthcare industry in Leavenworth, Kansas”</w:t>
+      </w:r>
+      <w:r>
+        <w:rPr>
+          <w:highlight w:val="yellow"/>
+        </w:rPr>
+        <w:t>,  “</w:t>
+      </w:r>
+      <w:r>
+        <w:rPr>
+          <w:highlight w:val="yellow"/>
+        </w:rPr>
+        <w:t xml:space="preserve">How do specific health conditions relate to emergency department visits”, </w:t>
+      </w:r>
+      <w:r>
+        <w:rPr>
+          <w:highlight w:val="yellow"/>
+        </w:rPr>
+        <w:t xml:space="preserve">and </w:t>
+      </w:r>
+      <w:r>
+        <w:rPr>
+          <w:highlight w:val="yellow"/>
+        </w:rPr>
+        <w:t>“What are the increased risks of emergency department visits for chosen health conditions when wildfire smoke is involved</w:t>
+      </w:r>
+      <w:r>
+        <w:rPr>
+          <w:highlight w:val="yellow"/>
+        </w:rPr>
+        <w:t>?</w:t>
+      </w:r>
+      <w:r>
+        <w:rPr>
+          <w:highlight w:val="yellow"/>
+        </w:rPr>
+        <w:t>”</w:t>
+      </w:r>
+      <w:r>
+        <w:t xml:space="preserve"> </w:t>
+      </w:r>
+      <w:r>
+        <w:rPr>
+          <w:highlight w:val="green"/>
+        </w:rPr>
+        <w:t xml:space="preserve">To answer those questions, the findings of this work suggest that the amount of smoke that Leavenworth receives is rising, </w:t>
+      </w:r>
+      <w:r>
+        <w:rPr>
+          <w:highlight w:val="green"/>
+        </w:rPr>
+        <w:t xml:space="preserve">the adverse effects of </w:t>
+      </w:r>
+      <w:r>
+        <w:rPr>
+          <w:highlight w:val="green"/>
+        </w:rPr>
+        <w:t xml:space="preserve">health conditions such as asthma, CVD, COPD, heart attacks, and strokes increase due to </w:t>
+      </w:r>
+      <w:r>
+        <w:rPr>
+          <w:highlight w:val="green"/>
+        </w:rPr>
+        <w:lastRenderedPageBreak/>
+        <w:t xml:space="preserve">exposure to wildfire smoke, </w:t>
+      </w:r>
+      <w:r>
+        <w:rPr>
+          <w:highlight w:val="green"/>
+        </w:rPr>
+        <w:t xml:space="preserve">and </w:t>
+      </w:r>
+      <w:r>
+        <w:rPr>
+          <w:highlight w:val="green"/>
+        </w:rPr>
+        <w:t>exposure to wildfire smoke increases the number of ED visits</w:t>
+      </w:r>
+      <w:r>
+        <w:rPr>
+          <w:highlight w:val="green"/>
+        </w:rPr>
+        <w:t xml:space="preserve"> and associated cost to the local econ</w:t>
+      </w:r>
+      <w:r>
+        <w:t>omy</w:t>
+      </w:r>
+      <w:r>
+        <w:t>.</w:t>
+      </w:r>
+      <w:r>
+        <w:t xml:space="preserve"> T</w:t>
+      </w:r>
+      <w:r>
+        <w:rPr>
+          <w:highlight w:val="cyan"/>
+        </w:rPr>
+        <w:t xml:space="preserve">his study can be used as a good example of human centered data science because it exhibits key tenants of human-centered design such as reproducibility and </w:t>
+      </w:r>
+      <w:r>
+        <w:rPr>
+          <w:highlight w:val="cyan"/>
+        </w:rPr>
+        <w:t>interpretability</w:t>
+      </w:r>
+      <w:r>
+        <w:rPr>
+          <w:highlight w:val="cyan"/>
+        </w:rPr>
+        <w:t xml:space="preserve"> through the use of simple model selection, extensive documentation, and easy to digest visualizations</w:t>
+      </w:r>
+      <w:r>
+        <w:t xml:space="preserve">. </w:t>
       </w:r>
     </w:p>
     <w:p>
@@ -2426,16 +2664,8 @@
         <w:rPr>
           <w:highlight w:val="green"/>
         </w:rPr>
-        <w:t xml:space="preserve">– smoke produced by </w:t>
-      </w:r>
-      <w:proofErr w:type="gramStart"/>
-      <w:r>
-        <w:rPr>
-          <w:highlight w:val="green"/>
-        </w:rPr>
-        <w:t>wood</w:t>
-      </w:r>
-      <w:proofErr w:type="gramEnd"/>
+        <w:t>– smoke produced by wood</w:t>
+      </w:r>
     </w:p>
     <w:p>
       <w:pPr>
@@ -2488,30 +2718,8 @@
         <w:rPr>
           <w:highlight w:val="green"/>
         </w:rPr>
-        <w:t xml:space="preserve"> - why </w:t>
-      </w:r>
-      <w:proofErr w:type="spellStart"/>
-      <w:r>
-        <w:rPr>
-          <w:highlight w:val="green"/>
-        </w:rPr>
-        <w:t>cvd</w:t>
-      </w:r>
-      <w:proofErr w:type="spellEnd"/>
-      <w:r>
-        <w:rPr>
-          <w:highlight w:val="green"/>
-        </w:rPr>
-        <w:t xml:space="preserve">, </w:t>
-      </w:r>
-      <w:proofErr w:type="spellStart"/>
-      <w:r>
-        <w:rPr>
-          <w:highlight w:val="green"/>
-        </w:rPr>
-        <w:t>copd</w:t>
-      </w:r>
-      <w:proofErr w:type="spellEnd"/>
+        <w:t xml:space="preserve"> - why cvd, copd</w:t>
+      </w:r>
     </w:p>
     <w:p>
       <w:pPr>
@@ -2651,21 +2859,7 @@
         <w:rPr>
           <w:highlight w:val="green"/>
         </w:rPr>
-        <w:t xml:space="preserve"> - 0.241% heart </w:t>
-      </w:r>
-      <w:proofErr w:type="gramStart"/>
-      <w:r>
-        <w:rPr>
-          <w:highlight w:val="green"/>
-        </w:rPr>
-        <w:t>attack</w:t>
-      </w:r>
-      <w:proofErr w:type="gramEnd"/>
-      <w:r>
-        <w:rPr>
-          <w:highlight w:val="green"/>
-        </w:rPr>
-        <w:t xml:space="preserve"> </w:t>
+        <w:t xml:space="preserve"> - 0.241% heart attack </w:t>
       </w:r>
     </w:p>
     <w:p>
@@ -2692,16 +2886,8 @@
         <w:rPr>
           <w:highlight w:val="green"/>
         </w:rPr>
-        <w:t xml:space="preserve"> - 2023 </w:t>
-      </w:r>
-      <w:proofErr w:type="gramStart"/>
-      <w:r>
-        <w:rPr>
-          <w:highlight w:val="green"/>
-        </w:rPr>
-        <w:t>pop</w:t>
-      </w:r>
-      <w:proofErr w:type="gramEnd"/>
+        <w:t xml:space="preserve"> - 2023 pop</w:t>
+      </w:r>
     </w:p>
     <w:p>
       <w:pPr>
@@ -2727,16 +2913,8 @@
         <w:rPr>
           <w:highlight w:val="green"/>
         </w:rPr>
-        <w:t xml:space="preserve">  - 0.237 </w:t>
-      </w:r>
-      <w:proofErr w:type="gramStart"/>
-      <w:r>
-        <w:rPr>
-          <w:highlight w:val="green"/>
-        </w:rPr>
-        <w:t>stroke</w:t>
-      </w:r>
-      <w:proofErr w:type="gramEnd"/>
+        <w:t xml:space="preserve">  - 0.237 stroke</w:t>
+      </w:r>
     </w:p>
     <w:p>
       <w:pPr>
@@ -2816,16 +2994,8 @@
         <w:rPr>
           <w:highlight w:val="green"/>
         </w:rPr>
-        <w:t xml:space="preserve"> - 12.44% all ed from </w:t>
-      </w:r>
-      <w:proofErr w:type="spellStart"/>
-      <w:r>
-        <w:rPr>
-          <w:highlight w:val="green"/>
-        </w:rPr>
-        <w:t>copd</w:t>
-      </w:r>
-      <w:proofErr w:type="spellEnd"/>
+        <w:t xml:space="preserve"> - 12.44% all ed from copd</w:t>
+      </w:r>
     </w:p>
     <w:p>
       <w:pPr>
@@ -2911,16 +3081,8 @@
         <w:rPr>
           <w:highlight w:val="green"/>
         </w:rPr>
-        <w:t xml:space="preserve">, 1.39 </w:t>
-      </w:r>
-      <w:proofErr w:type="spellStart"/>
-      <w:r>
-        <w:rPr>
-          <w:highlight w:val="green"/>
-        </w:rPr>
-        <w:t>copd</w:t>
-      </w:r>
-      <w:proofErr w:type="spellEnd"/>
+        <w:t>, 1.39 copd</w:t>
+      </w:r>
     </w:p>
     <w:p>
       <w:pPr>
@@ -2952,16 +3114,8 @@
         <w:rPr>
           <w:highlight w:val="green"/>
         </w:rPr>
-        <w:t xml:space="preserve">, 11% </w:t>
-      </w:r>
-      <w:proofErr w:type="gramStart"/>
-      <w:r>
-        <w:rPr>
-          <w:highlight w:val="green"/>
-        </w:rPr>
-        <w:t>stroke</w:t>
-      </w:r>
-      <w:proofErr w:type="gramEnd"/>
+        <w:t>, 11% stroke</w:t>
+      </w:r>
     </w:p>
     <w:p>
       <w:pPr>
@@ -3068,16 +3222,8 @@
         <w:rPr>
           <w:highlight w:val="green"/>
         </w:rPr>
-        <w:t xml:space="preserve"> </w:t>
-      </w:r>
-      <w:proofErr w:type="spellStart"/>
-      <w:r>
-        <w:rPr>
-          <w:highlight w:val="green"/>
-        </w:rPr>
-        <w:t>arima</w:t>
-      </w:r>
-      <w:proofErr w:type="spellEnd"/>
+        <w:t xml:space="preserve"> arima</w:t>
+      </w:r>
     </w:p>
     <w:p>
       <w:pPr>
@@ -3130,16 +3276,8 @@
         <w:rPr>
           <w:highlight w:val="green"/>
         </w:rPr>
-        <w:t xml:space="preserve"> – only PM related to </w:t>
-      </w:r>
-      <w:proofErr w:type="gramStart"/>
-      <w:r>
-        <w:rPr>
-          <w:highlight w:val="green"/>
-        </w:rPr>
-        <w:t>AQI</w:t>
-      </w:r>
-      <w:proofErr w:type="gramEnd"/>
+        <w:t xml:space="preserve"> – only PM related to AQI</w:t>
+      </w:r>
     </w:p>
     <w:p>
       <w:pPr>
@@ -3170,14 +3308,6 @@
     </w:p>
     <w:p>
       <w:pPr>
-        <w:pStyle w:val="ListParagraph"/>
-        <w:rPr>
-          <w:highlight w:val="green"/>
-        </w:rPr>
-      </w:pPr>
-    </w:p>
-    <w:p>
-      <w:pPr>
         <w:rPr>
           <w:b/>
           <w:bCs/>
@@ -3188,7 +3318,6 @@
           <w:b/>
           <w:bCs/>
         </w:rPr>
-        <w:lastRenderedPageBreak/>
         <w:t>Data sources:</w:t>
       </w:r>
       <w:r>
@@ -3224,23 +3353,7 @@
             <w:rStyle w:val="Hyperlink"/>
             <w:highlight w:val="yellow"/>
           </w:rPr>
-          <w:t xml:space="preserve">Combined wildland fire datasets for the United States and certain territories, 1800s-Present (combined wildland fire polygons) - </w:t>
-        </w:r>
-        <w:proofErr w:type="spellStart"/>
-        <w:r>
-          <w:rPr>
-            <w:rStyle w:val="Hyperlink"/>
-            <w:highlight w:val="yellow"/>
-          </w:rPr>
-          <w:t>ScienceBase</w:t>
-        </w:r>
-        <w:proofErr w:type="spellEnd"/>
-        <w:r>
-          <w:rPr>
-            <w:rStyle w:val="Hyperlink"/>
-            <w:highlight w:val="yellow"/>
-          </w:rPr>
-          <w:t>-Catalog</w:t>
+          <w:t>Combined wildland fire datasets for the United States and certain territories, 1800s-Present (combined wildland fire polygons) - ScienceBase-Catalog</w:t>
         </w:r>
       </w:hyperlink>
       <w:r>
@@ -3260,6 +3373,7 @@
         <w:rPr>
           <w:highlight w:val="yellow"/>
         </w:rPr>
+        <w:lastRenderedPageBreak/>
         <w:t xml:space="preserve">AQS API: </w:t>
       </w:r>
     </w:p>
@@ -3930,6 +4044,7 @@
   <w:style w:type="character" w:default="1" w:styleId="DefaultParagraphFont">
     <w:name w:val="Default Paragraph Font"/>
     <w:uiPriority w:val="1"/>
+    <w:semiHidden/>
     <w:unhideWhenUsed/>
   </w:style>
   <w:style w:type="table" w:default="1" w:styleId="TableNormal">

</xml_diff>